<commit_message>
Added pictures and updated CDR dox
</commit_message>
<xml_diff>
--- a/Documents/CDR/Decision Matrix.docx
+++ b/Documents/CDR/Decision Matrix.docx
@@ -9,7 +9,6 @@
           <w:bCs/>
         </w:rPr>
       </w:pPr>
-      <w:proofErr w:type="spellStart"/>
       <w:r>
         <w:rPr>
           <w:b/>
@@ -17,7 +16,6 @@
         </w:rPr>
         <w:t>Apogeeniuses</w:t>
       </w:r>
-      <w:proofErr w:type="spellEnd"/>
     </w:p>
     <w:p>
       <w:r>
@@ -62,13 +60,8 @@
         <w:t>ID 2.0, Weight:</w:t>
       </w:r>
       <w:r>
-        <w:t xml:space="preserve"> Maximum 1 </w:t>
-      </w:r>
-      <w:proofErr w:type="spellStart"/>
-      <w:r>
-        <w:t>lb</w:t>
-      </w:r>
-      <w:proofErr w:type="spellEnd"/>
+        <w:t xml:space="preserve"> Maximum 1 lb</w:t>
+      </w:r>
     </w:p>
     <w:p>
       <w:r>
@@ -118,7 +111,10 @@
         <w:t xml:space="preserve">, </w:t>
       </w:r>
       <w:r>
-        <w:t>wireless connectivity.</w:t>
+        <w:t>wireless connectivity</w:t>
+      </w:r>
+      <w:r>
+        <w:t>, imbedded flash module built in</w:t>
       </w:r>
     </w:p>
     <w:p>
@@ -139,13 +135,8 @@
       <w:r>
         <w:t xml:space="preserve"> </w:t>
       </w:r>
-      <w:proofErr w:type="gramStart"/>
-      <w:r>
-        <w:t>Higher Power Consumption,</w:t>
-      </w:r>
-      <w:proofErr w:type="gramEnd"/>
-      <w:r>
-        <w:t xml:space="preserve"> </w:t>
+      <w:r>
+        <w:t xml:space="preserve">Higher Power Consumption, </w:t>
       </w:r>
       <w:r>
         <w:t>takes up more board space.</w:t>
@@ -192,15 +183,7 @@
         <w:t xml:space="preserve"> Takes up small board space, lower power consumption, </w:t>
       </w:r>
       <w:r>
-        <w:t xml:space="preserve">literally is </w:t>
-      </w:r>
-      <w:proofErr w:type="spellStart"/>
-      <w:r>
-        <w:t>ardunio</w:t>
-      </w:r>
-      <w:proofErr w:type="spellEnd"/>
-      <w:r>
-        <w:t xml:space="preserve"> uno</w:t>
+        <w:t>literally is ardunio uno</w:t>
       </w:r>
     </w:p>
     <w:p>
@@ -210,6 +193,59 @@
       </w:r>
       <w:r>
         <w:t>, Ok number of GPIO</w:t>
+      </w:r>
+    </w:p>
+    <w:p>
+      <w:pPr>
+        <w:rPr>
+          <w:b/>
+          <w:bCs/>
+        </w:rPr>
+      </w:pPr>
+    </w:p>
+    <w:p>
+      <w:r>
+        <w:rPr>
+          <w:b/>
+          <w:bCs/>
+        </w:rPr>
+        <w:t>Different Chips Alternatives</w:t>
+      </w:r>
+    </w:p>
+    <w:p>
+      <w:r>
+        <w:t>Microcontrollers:</w:t>
+      </w:r>
+    </w:p>
+    <w:p>
+      <w:r>
+        <w:tab/>
+        <w:t xml:space="preserve">Pros: </w:t>
+      </w:r>
+    </w:p>
+    <w:p>
+      <w:r>
+        <w:tab/>
+        <w:t>Cons:</w:t>
+      </w:r>
+    </w:p>
+    <w:p/>
+    <w:p>
+      <w:r>
+        <w:lastRenderedPageBreak/>
+        <w:t xml:space="preserve">FPGA: </w:t>
+      </w:r>
+    </w:p>
+    <w:p>
+      <w:r>
+        <w:tab/>
+        <w:t>Pros: Read in data in parrell</w:t>
+      </w:r>
+    </w:p>
+    <w:p>
+      <w:r>
+        <w:tab/>
+        <w:t>Cons:</w:t>
       </w:r>
     </w:p>
     <w:p/>

</xml_diff>

<commit_message>
final edits before meeting tomorrow
</commit_message>
<xml_diff>
--- a/Documents/CDR/Decision Matrix.docx
+++ b/Documents/CDR/Decision Matrix.docx
@@ -29,6 +29,9 @@
     <w:p>
       <w:r>
         <w:t>Needs: Lightweight, Small, power consumption, data storage, ease of use, affordability, connectivity, reliability,</w:t>
+      </w:r>
+      <w:r>
+        <w:t xml:space="preserve"> accuracy, efficiency.</w:t>
       </w:r>
     </w:p>
     <w:p/>
@@ -222,12 +225,18 @@
         <w:tab/>
         <w:t xml:space="preserve">Pros: </w:t>
       </w:r>
+      <w:r>
+        <w:t>Easy to use, lower power consumption</w:t>
+      </w:r>
     </w:p>
     <w:p>
       <w:r>
         <w:tab/>
         <w:t>Cons:</w:t>
       </w:r>
+      <w:r>
+        <w:t xml:space="preserve"> Serial execution, internal peripherals can limit scope.</w:t>
+      </w:r>
     </w:p>
     <w:p/>
     <w:p>
@@ -239,13 +248,19 @@
     <w:p>
       <w:r>
         <w:tab/>
-        <w:t>Pros: Read in data in parrell</w:t>
+        <w:t xml:space="preserve">Pros: </w:t>
+      </w:r>
+      <w:r>
+        <w:t>Can be programmed at logic level (parallel processing).</w:t>
       </w:r>
     </w:p>
     <w:p>
       <w:r>
         <w:tab/>
         <w:t>Cons:</w:t>
+      </w:r>
+      <w:r>
+        <w:t xml:space="preserve"> More complex coding, no control of power consumption.</w:t>
       </w:r>
     </w:p>
     <w:p/>

</xml_diff>